<commit_message>
Update T1_Innovative Solutions Database Project Report_Draft7.docx
</commit_message>
<xml_diff>
--- a/Documentation/T1_Innovative Solutions Database Project Report_Draft7.docx
+++ b/Documentation/T1_Innovative Solutions Database Project Report_Draft7.docx
@@ -2598,6 +2598,8 @@
         </w:rPr>
         <w:t>, concealing as much as possible the data persistence aspects.</w:t>
       </w:r>
+      <w:bookmarkStart w:id="4" w:name="_GoBack"/>
+      <w:bookmarkEnd w:id="4"/>
     </w:p>
     <w:p>
       <w:pPr>
@@ -2677,11 +2679,11 @@
       <w:pPr>
         <w:pStyle w:val="Sommario2"/>
       </w:pPr>
-      <w:bookmarkStart w:id="4" w:name="_Toc26389051"/>
+      <w:bookmarkStart w:id="5" w:name="_Toc26389051"/>
       <w:r>
         <w:t>Working Hypotheses</w:t>
       </w:r>
-      <w:bookmarkEnd w:id="4"/>
+      <w:bookmarkEnd w:id="5"/>
     </w:p>
     <w:p>
       <w:pPr>
@@ -2716,6 +2718,9 @@
           <w:ilvl w:val="0"/>
           <w:numId w:val="18"/>
         </w:numPr>
+        <w:spacing w:after="120"/>
+        <w:ind w:left="714" w:hanging="357"/>
+        <w:contextualSpacing w:val="0"/>
         <w:rPr>
           <w:lang w:val="en-GB"/>
         </w:rPr>
@@ -2756,6 +2761,9 @@
           <w:ilvl w:val="0"/>
           <w:numId w:val="18"/>
         </w:numPr>
+        <w:spacing w:after="120"/>
+        <w:ind w:left="714" w:hanging="357"/>
+        <w:contextualSpacing w:val="0"/>
         <w:rPr>
           <w:lang w:val="en-GB"/>
         </w:rPr>
@@ -2796,6 +2804,9 @@
           <w:ilvl w:val="0"/>
           <w:numId w:val="18"/>
         </w:numPr>
+        <w:spacing w:after="120"/>
+        <w:ind w:left="714" w:hanging="357"/>
+        <w:contextualSpacing w:val="0"/>
         <w:rPr>
           <w:lang w:val="en-GB"/>
         </w:rPr>
@@ -2840,6 +2851,9 @@
           <w:ilvl w:val="0"/>
           <w:numId w:val="18"/>
         </w:numPr>
+        <w:spacing w:after="120"/>
+        <w:ind w:left="714" w:hanging="357"/>
+        <w:contextualSpacing w:val="0"/>
         <w:rPr>
           <w:lang w:val="en-GB"/>
         </w:rPr>
@@ -2905,25 +2919,25 @@
       <w:pPr>
         <w:pStyle w:val="Sommario10"/>
       </w:pPr>
-      <w:bookmarkStart w:id="5" w:name="_Toc26389052"/>
+      <w:bookmarkStart w:id="6" w:name="_Toc26389052"/>
       <w:r>
         <w:lastRenderedPageBreak/>
         <w:t>Specification</w:t>
       </w:r>
-      <w:bookmarkEnd w:id="5"/>
+      <w:bookmarkEnd w:id="6"/>
     </w:p>
     <w:p>
       <w:pPr>
         <w:pStyle w:val="Sommario2"/>
       </w:pPr>
-      <w:bookmarkStart w:id="6" w:name="_Toc26389053"/>
+      <w:bookmarkStart w:id="7" w:name="_Toc26389053"/>
       <w:r>
         <w:t>Actors and Use Cases</w:t>
       </w:r>
       <w:r>
         <w:t xml:space="preserve"> Diagram</w:t>
       </w:r>
-      <w:bookmarkEnd w:id="6"/>
+      <w:bookmarkEnd w:id="7"/>
     </w:p>
     <w:p>
       <w:pPr>
@@ -3305,12 +3319,12 @@
       <w:pPr>
         <w:pStyle w:val="Sommario2"/>
       </w:pPr>
-      <w:bookmarkStart w:id="7" w:name="_Toc26389054"/>
+      <w:bookmarkStart w:id="8" w:name="_Toc26389054"/>
       <w:r>
         <w:lastRenderedPageBreak/>
         <w:t>Application Dataflow</w:t>
       </w:r>
-      <w:bookmarkEnd w:id="7"/>
+      <w:bookmarkEnd w:id="8"/>
     </w:p>
     <w:p>
       <w:pPr>
@@ -3391,11 +3405,11 @@
       <w:pPr>
         <w:pStyle w:val="Sommario2"/>
       </w:pPr>
-      <w:bookmarkStart w:id="8" w:name="_Toc26389055"/>
+      <w:bookmarkStart w:id="9" w:name="_Toc26389055"/>
       <w:r>
         <w:t>Software Architecture</w:t>
       </w:r>
-      <w:bookmarkEnd w:id="8"/>
+      <w:bookmarkEnd w:id="9"/>
     </w:p>
     <w:p>
       <w:pPr>
@@ -3816,25 +3830,25 @@
       <w:pPr>
         <w:pStyle w:val="Sommario10"/>
       </w:pPr>
-      <w:bookmarkStart w:id="9" w:name="_Toc26389056"/>
+      <w:bookmarkStart w:id="10" w:name="_Toc26389056"/>
       <w:r>
         <w:lastRenderedPageBreak/>
         <w:t>Object-Oriented Application Design</w:t>
       </w:r>
-      <w:bookmarkEnd w:id="9"/>
+      <w:bookmarkEnd w:id="10"/>
     </w:p>
     <w:p>
       <w:pPr>
         <w:pStyle w:val="Sommario2"/>
       </w:pPr>
-      <w:bookmarkStart w:id="10" w:name="_Toc26389057"/>
+      <w:bookmarkStart w:id="11" w:name="_Toc26389057"/>
       <w:r>
         <w:t xml:space="preserve">Analysis </w:t>
       </w:r>
       <w:r>
         <w:t>Classes Diagram</w:t>
       </w:r>
-      <w:bookmarkEnd w:id="10"/>
+      <w:bookmarkEnd w:id="11"/>
     </w:p>
     <w:p>
       <w:pPr>
@@ -3963,12 +3977,12 @@
       <w:pPr>
         <w:pStyle w:val="Sommario2"/>
       </w:pPr>
-      <w:bookmarkStart w:id="11" w:name="_Toc26389058"/>
+      <w:bookmarkStart w:id="12" w:name="_Toc26389058"/>
       <w:r>
         <w:lastRenderedPageBreak/>
         <w:t>Classes Definitions</w:t>
       </w:r>
-      <w:bookmarkEnd w:id="11"/>
+      <w:bookmarkEnd w:id="12"/>
     </w:p>
     <w:tbl>
       <w:tblPr>
@@ -4826,11 +4840,11 @@
       <w:pPr>
         <w:pStyle w:val="Sommario2"/>
       </w:pPr>
-      <w:bookmarkStart w:id="12" w:name="_Toc26389059"/>
+      <w:bookmarkStart w:id="13" w:name="_Toc26389059"/>
       <w:r>
         <w:t>Classes Attributes</w:t>
       </w:r>
-      <w:bookmarkEnd w:id="12"/>
+      <w:bookmarkEnd w:id="13"/>
     </w:p>
     <w:tbl>
       <w:tblPr>
@@ -8162,12 +8176,12 @@
       <w:pPr>
         <w:pStyle w:val="Sommario10"/>
       </w:pPr>
-      <w:bookmarkStart w:id="13" w:name="_Toc26389060"/>
+      <w:bookmarkStart w:id="14" w:name="_Toc26389060"/>
       <w:r>
         <w:lastRenderedPageBreak/>
         <w:t>Classes POJO Implementations</w:t>
       </w:r>
-      <w:bookmarkEnd w:id="13"/>
+      <w:bookmarkEnd w:id="14"/>
     </w:p>
     <w:p>
       <w:pPr>
@@ -8234,8 +8248,8 @@
         <w:t>User.java</w:t>
       </w:r>
     </w:p>
-    <w:bookmarkStart w:id="14" w:name="_MON_1635017961"/>
-    <w:bookmarkEnd w:id="14"/>
+    <w:bookmarkStart w:id="15" w:name="_MON_1635017961"/>
+    <w:bookmarkEnd w:id="15"/>
     <w:p>
       <w:pPr>
         <w:rPr>
@@ -8273,7 +8287,7 @@
             <w10:borderbottom type="dot" width="8"/>
             <w10:borderright type="dot" width="8"/>
           </v:shape>
-          <o:OLEObject Type="Embed" ProgID="Word.OpenDocumentText.12" ShapeID="_x0000_i1025" DrawAspect="Content" ObjectID="_1637002668" r:id="rId13"/>
+          <o:OLEObject Type="Embed" ProgID="Word.OpenDocumentText.12" ShapeID="_x0000_i1025" DrawAspect="Content" ObjectID="_1637003397" r:id="rId13"/>
         </w:object>
       </w:r>
     </w:p>
@@ -8309,8 +8323,8 @@
         <w:t>.java</w:t>
       </w:r>
     </w:p>
-    <w:bookmarkStart w:id="15" w:name="_MON_1635018178"/>
-    <w:bookmarkEnd w:id="15"/>
+    <w:bookmarkStart w:id="16" w:name="_MON_1635018178"/>
+    <w:bookmarkEnd w:id="16"/>
     <w:p>
       <w:pPr>
         <w:rPr>
@@ -8329,7 +8343,7 @@
             <w10:borderbottom type="dot" width="8"/>
             <w10:borderright type="dot" width="8"/>
           </v:shape>
-          <o:OLEObject Type="Embed" ProgID="Word.OpenDocumentText.12" ShapeID="_x0000_i1026" DrawAspect="Content" ObjectID="_1637002669" r:id="rId15"/>
+          <o:OLEObject Type="Embed" ProgID="Word.OpenDocumentText.12" ShapeID="_x0000_i1026" DrawAspect="Content" ObjectID="_1637003398" r:id="rId15"/>
         </w:object>
       </w:r>
     </w:p>
@@ -8365,8 +8379,8 @@
         <w:t>.java</w:t>
       </w:r>
     </w:p>
-    <w:bookmarkStart w:id="16" w:name="_MON_1635018271"/>
-    <w:bookmarkEnd w:id="16"/>
+    <w:bookmarkStart w:id="17" w:name="_MON_1635018271"/>
+    <w:bookmarkEnd w:id="17"/>
     <w:p>
       <w:pPr>
         <w:rPr>
@@ -8385,7 +8399,7 @@
             <w10:borderbottom type="dot" width="8"/>
             <w10:borderright type="dot" width="8"/>
           </v:shape>
-          <o:OLEObject Type="Embed" ProgID="Word.OpenDocumentText.12" ShapeID="_x0000_i1027" DrawAspect="Content" ObjectID="_1637002670" r:id="rId17"/>
+          <o:OLEObject Type="Embed" ProgID="Word.OpenDocumentText.12" ShapeID="_x0000_i1027" DrawAspect="Content" ObjectID="_1637003399" r:id="rId17"/>
         </w:object>
       </w:r>
     </w:p>
@@ -8421,8 +8435,8 @@
         <w:t>.java</w:t>
       </w:r>
     </w:p>
-    <w:bookmarkStart w:id="17" w:name="_MON_1635018376"/>
-    <w:bookmarkEnd w:id="17"/>
+    <w:bookmarkStart w:id="18" w:name="_MON_1635018376"/>
+    <w:bookmarkEnd w:id="18"/>
     <w:p>
       <w:pPr>
         <w:rPr>
@@ -8441,7 +8455,7 @@
             <w10:borderbottom type="dot" width="8"/>
             <w10:borderright type="dot" width="8"/>
           </v:shape>
-          <o:OLEObject Type="Embed" ProgID="Word.OpenDocumentText.12" ShapeID="_x0000_i1028" DrawAspect="Content" ObjectID="_1637002671" r:id="rId19"/>
+          <o:OLEObject Type="Embed" ProgID="Word.OpenDocumentText.12" ShapeID="_x0000_i1028" DrawAspect="Content" ObjectID="_1637003400" r:id="rId19"/>
         </w:object>
       </w:r>
     </w:p>
@@ -8477,8 +8491,8 @@
         <w:t>.java</w:t>
       </w:r>
     </w:p>
-    <w:bookmarkStart w:id="18" w:name="_MON_1635018512"/>
-    <w:bookmarkEnd w:id="18"/>
+    <w:bookmarkStart w:id="19" w:name="_MON_1635018512"/>
+    <w:bookmarkEnd w:id="19"/>
     <w:p>
       <w:pPr>
         <w:rPr>
@@ -8497,7 +8511,7 @@
             <w10:borderbottom type="dot" width="8"/>
             <w10:borderright type="dot" width="8"/>
           </v:shape>
-          <o:OLEObject Type="Embed" ProgID="Word.OpenDocumentText.12" ShapeID="_x0000_i1029" DrawAspect="Content" ObjectID="_1637002672" r:id="rId21"/>
+          <o:OLEObject Type="Embed" ProgID="Word.OpenDocumentText.12" ShapeID="_x0000_i1029" DrawAspect="Content" ObjectID="_1637003401" r:id="rId21"/>
         </w:object>
       </w:r>
     </w:p>
@@ -8533,8 +8547,8 @@
         <w:t>.java</w:t>
       </w:r>
     </w:p>
-    <w:bookmarkStart w:id="19" w:name="_MON_1635018543"/>
-    <w:bookmarkEnd w:id="19"/>
+    <w:bookmarkStart w:id="20" w:name="_MON_1635018543"/>
+    <w:bookmarkEnd w:id="20"/>
     <w:p>
       <w:pPr>
         <w:rPr>
@@ -8553,7 +8567,7 @@
             <w10:borderbottom type="dot" width="8"/>
             <w10:borderright type="dot" width="8"/>
           </v:shape>
-          <o:OLEObject Type="Embed" ProgID="Word.OpenDocumentText.12" ShapeID="_x0000_i1030" DrawAspect="Content" ObjectID="_1637002673" r:id="rId23"/>
+          <o:OLEObject Type="Embed" ProgID="Word.OpenDocumentText.12" ShapeID="_x0000_i1030" DrawAspect="Content" ObjectID="_1637003402" r:id="rId23"/>
         </w:object>
       </w:r>
     </w:p>
@@ -8618,8 +8632,8 @@
         <w:t>.java</w:t>
       </w:r>
     </w:p>
-    <w:bookmarkStart w:id="20" w:name="_MON_1635018633"/>
-    <w:bookmarkEnd w:id="20"/>
+    <w:bookmarkStart w:id="21" w:name="_MON_1635018633"/>
+    <w:bookmarkEnd w:id="21"/>
     <w:p>
       <w:pPr>
         <w:rPr>
@@ -8638,7 +8652,7 @@
             <w10:borderbottom type="dot" width="8"/>
             <w10:borderright type="dot" width="8"/>
           </v:shape>
-          <o:OLEObject Type="Embed" ProgID="Word.OpenDocumentText.12" ShapeID="_x0000_i1031" DrawAspect="Content" ObjectID="_1637002674" r:id="rId25"/>
+          <o:OLEObject Type="Embed" ProgID="Word.OpenDocumentText.12" ShapeID="_x0000_i1031" DrawAspect="Content" ObjectID="_1637003403" r:id="rId25"/>
         </w:object>
       </w:r>
     </w:p>
@@ -8674,8 +8688,8 @@
         <w:t>.java</w:t>
       </w:r>
     </w:p>
-    <w:bookmarkStart w:id="21" w:name="_MON_1635018904"/>
-    <w:bookmarkEnd w:id="21"/>
+    <w:bookmarkStart w:id="22" w:name="_MON_1635018904"/>
+    <w:bookmarkEnd w:id="22"/>
     <w:p>
       <w:pPr>
         <w:rPr>
@@ -8694,7 +8708,7 @@
             <w10:borderbottom type="dot" width="8"/>
             <w10:borderright type="dot" width="8"/>
           </v:shape>
-          <o:OLEObject Type="Embed" ProgID="Word.OpenDocumentText.12" ShapeID="_x0000_i1032" DrawAspect="Content" ObjectID="_1637002675" r:id="rId27"/>
+          <o:OLEObject Type="Embed" ProgID="Word.OpenDocumentText.12" ShapeID="_x0000_i1032" DrawAspect="Content" ObjectID="_1637003404" r:id="rId27"/>
         </w:object>
       </w:r>
     </w:p>
@@ -8730,8 +8744,8 @@
         <w:t>.java</w:t>
       </w:r>
     </w:p>
-    <w:bookmarkStart w:id="22" w:name="_MON_1635019045"/>
-    <w:bookmarkEnd w:id="22"/>
+    <w:bookmarkStart w:id="23" w:name="_MON_1635019045"/>
+    <w:bookmarkEnd w:id="23"/>
     <w:p>
       <w:pPr>
         <w:rPr>
@@ -8750,7 +8764,7 @@
             <w10:borderbottom type="dot" width="8"/>
             <w10:borderright type="dot" width="8"/>
           </v:shape>
-          <o:OLEObject Type="Embed" ProgID="Word.OpenDocumentText.12" ShapeID="_x0000_i1033" DrawAspect="Content" ObjectID="_1637002676" r:id="rId29"/>
+          <o:OLEObject Type="Embed" ProgID="Word.OpenDocumentText.12" ShapeID="_x0000_i1033" DrawAspect="Content" ObjectID="_1637003405" r:id="rId29"/>
         </w:object>
       </w:r>
     </w:p>
@@ -8786,8 +8800,8 @@
         <w:t>.java</w:t>
       </w:r>
     </w:p>
-    <w:bookmarkStart w:id="23" w:name="_MON_1635019214"/>
-    <w:bookmarkEnd w:id="23"/>
+    <w:bookmarkStart w:id="24" w:name="_MON_1635019214"/>
+    <w:bookmarkEnd w:id="24"/>
     <w:p>
       <w:pPr>
         <w:rPr>
@@ -8806,7 +8820,7 @@
             <w10:borderbottom type="dot" width="8"/>
             <w10:borderright type="dot" width="8"/>
           </v:shape>
-          <o:OLEObject Type="Embed" ProgID="Word.OpenDocumentText.12" ShapeID="_x0000_i1034" DrawAspect="Content" ObjectID="_1637002677" r:id="rId31"/>
+          <o:OLEObject Type="Embed" ProgID="Word.OpenDocumentText.12" ShapeID="_x0000_i1034" DrawAspect="Content" ObjectID="_1637003406" r:id="rId31"/>
         </w:object>
       </w:r>
     </w:p>
@@ -8828,22 +8842,22 @@
       <w:pPr>
         <w:pStyle w:val="Sommario10"/>
       </w:pPr>
-      <w:bookmarkStart w:id="24" w:name="_Toc26389061"/>
+      <w:bookmarkStart w:id="25" w:name="_Toc26389061"/>
       <w:r>
         <w:lastRenderedPageBreak/>
         <w:t>JPA-based Database Implementation</w:t>
       </w:r>
-      <w:bookmarkEnd w:id="24"/>
+      <w:bookmarkEnd w:id="25"/>
     </w:p>
     <w:p>
       <w:pPr>
         <w:pStyle w:val="Sommario2"/>
       </w:pPr>
-      <w:bookmarkStart w:id="25" w:name="_Toc26389062"/>
+      <w:bookmarkStart w:id="26" w:name="_Toc26389062"/>
       <w:r>
         <w:t>POJO classes derivation into persistence entities</w:t>
       </w:r>
-      <w:bookmarkEnd w:id="25"/>
+      <w:bookmarkEnd w:id="26"/>
     </w:p>
     <w:p>
       <w:pPr>
@@ -9051,8 +9065,8 @@
         <w:t>User.java</w:t>
       </w:r>
     </w:p>
-    <w:bookmarkStart w:id="26" w:name="_MON_1635022655"/>
-    <w:bookmarkEnd w:id="26"/>
+    <w:bookmarkStart w:id="27" w:name="_MON_1635022655"/>
+    <w:bookmarkEnd w:id="27"/>
     <w:p>
       <w:pPr>
         <w:rPr>
@@ -9071,7 +9085,7 @@
             <w10:borderbottom type="dot" width="8"/>
             <w10:borderright type="dot" width="8"/>
           </v:shape>
-          <o:OLEObject Type="Embed" ProgID="Word.OpenDocumentText.12" ShapeID="_x0000_i1035" DrawAspect="Content" ObjectID="_1637002678" r:id="rId33"/>
+          <o:OLEObject Type="Embed" ProgID="Word.OpenDocumentText.12" ShapeID="_x0000_i1035" DrawAspect="Content" ObjectID="_1637003407" r:id="rId33"/>
         </w:object>
       </w:r>
     </w:p>
@@ -9107,8 +9121,8 @@
         <w:t>.java</w:t>
       </w:r>
     </w:p>
-    <w:bookmarkStart w:id="27" w:name="_MON_1635022824"/>
-    <w:bookmarkEnd w:id="27"/>
+    <w:bookmarkStart w:id="28" w:name="_MON_1635022824"/>
+    <w:bookmarkEnd w:id="28"/>
     <w:p>
       <w:pPr>
         <w:rPr>
@@ -9127,7 +9141,7 @@
             <w10:borderbottom type="dot" width="8"/>
             <w10:borderright type="dot" width="8"/>
           </v:shape>
-          <o:OLEObject Type="Embed" ProgID="Word.OpenDocumentText.12" ShapeID="_x0000_i1036" DrawAspect="Content" ObjectID="_1637002679" r:id="rId35"/>
+          <o:OLEObject Type="Embed" ProgID="Word.OpenDocumentText.12" ShapeID="_x0000_i1036" DrawAspect="Content" ObjectID="_1637003408" r:id="rId35"/>
         </w:object>
       </w:r>
     </w:p>
@@ -9163,8 +9177,8 @@
         <w:t>.java</w:t>
       </w:r>
     </w:p>
-    <w:bookmarkStart w:id="28" w:name="_MON_1635022959"/>
-    <w:bookmarkEnd w:id="28"/>
+    <w:bookmarkStart w:id="29" w:name="_MON_1635022959"/>
+    <w:bookmarkEnd w:id="29"/>
     <w:p>
       <w:pPr>
         <w:rPr>
@@ -9183,7 +9197,7 @@
             <w10:borderbottom type="dot" width="8"/>
             <w10:borderright type="dot" width="8"/>
           </v:shape>
-          <o:OLEObject Type="Embed" ProgID="Word.OpenDocumentText.12" ShapeID="_x0000_i1037" DrawAspect="Content" ObjectID="_1637002680" r:id="rId37"/>
+          <o:OLEObject Type="Embed" ProgID="Word.OpenDocumentText.12" ShapeID="_x0000_i1037" DrawAspect="Content" ObjectID="_1637003409" r:id="rId37"/>
         </w:object>
       </w:r>
       <w:r>
@@ -9230,8 +9244,8 @@
         <w:t>.java</w:t>
       </w:r>
     </w:p>
-    <w:bookmarkStart w:id="29" w:name="_MON_1635023056"/>
-    <w:bookmarkEnd w:id="29"/>
+    <w:bookmarkStart w:id="30" w:name="_MON_1635023056"/>
+    <w:bookmarkEnd w:id="30"/>
     <w:p>
       <w:pPr>
         <w:rPr>
@@ -9250,7 +9264,7 @@
             <w10:borderbottom type="dot" width="8"/>
             <w10:borderright type="dot" width="8"/>
           </v:shape>
-          <o:OLEObject Type="Embed" ProgID="Word.OpenDocumentText.12" ShapeID="_x0000_i1038" DrawAspect="Content" ObjectID="_1637002681" r:id="rId39"/>
+          <o:OLEObject Type="Embed" ProgID="Word.OpenDocumentText.12" ShapeID="_x0000_i1038" DrawAspect="Content" ObjectID="_1637003410" r:id="rId39"/>
         </w:object>
       </w:r>
     </w:p>
@@ -9286,8 +9300,8 @@
         <w:t>.java</w:t>
       </w:r>
     </w:p>
-    <w:bookmarkStart w:id="30" w:name="_MON_1635023065"/>
-    <w:bookmarkEnd w:id="30"/>
+    <w:bookmarkStart w:id="31" w:name="_MON_1635023065"/>
+    <w:bookmarkEnd w:id="31"/>
     <w:p>
       <w:pPr>
         <w:rPr>
@@ -9306,7 +9320,7 @@
             <w10:borderbottom type="dot" width="8"/>
             <w10:borderright type="dot" width="8"/>
           </v:shape>
-          <o:OLEObject Type="Embed" ProgID="Word.OpenDocumentText.12" ShapeID="_x0000_i1039" DrawAspect="Content" ObjectID="_1637002682" r:id="rId41"/>
+          <o:OLEObject Type="Embed" ProgID="Word.OpenDocumentText.12" ShapeID="_x0000_i1039" DrawAspect="Content" ObjectID="_1637003411" r:id="rId41"/>
         </w:object>
       </w:r>
     </w:p>
@@ -9342,8 +9356,8 @@
         <w:t>.java</w:t>
       </w:r>
     </w:p>
-    <w:bookmarkStart w:id="31" w:name="_MON_1635023198"/>
-    <w:bookmarkEnd w:id="31"/>
+    <w:bookmarkStart w:id="32" w:name="_MON_1635023198"/>
+    <w:bookmarkEnd w:id="32"/>
     <w:p>
       <w:pPr>
         <w:rPr>
@@ -9362,7 +9376,7 @@
             <w10:borderbottom type="dot" width="8"/>
             <w10:borderright type="dot" width="8"/>
           </v:shape>
-          <o:OLEObject Type="Embed" ProgID="Word.OpenDocumentText.12" ShapeID="_x0000_i1040" DrawAspect="Content" ObjectID="_1637002683" r:id="rId43"/>
+          <o:OLEObject Type="Embed" ProgID="Word.OpenDocumentText.12" ShapeID="_x0000_i1040" DrawAspect="Content" ObjectID="_1637003412" r:id="rId43"/>
         </w:object>
       </w:r>
     </w:p>
@@ -9398,8 +9412,8 @@
         <w:t>.java</w:t>
       </w:r>
     </w:p>
-    <w:bookmarkStart w:id="32" w:name="_MON_1635023265"/>
-    <w:bookmarkEnd w:id="32"/>
+    <w:bookmarkStart w:id="33" w:name="_MON_1635023265"/>
+    <w:bookmarkEnd w:id="33"/>
     <w:p>
       <w:pPr>
         <w:rPr>
@@ -9418,7 +9432,7 @@
             <w10:borderbottom type="dot" width="8"/>
             <w10:borderright type="dot" width="8"/>
           </v:shape>
-          <o:OLEObject Type="Embed" ProgID="Word.OpenDocumentText.12" ShapeID="_x0000_i1041" DrawAspect="Content" ObjectID="_1637002684" r:id="rId45"/>
+          <o:OLEObject Type="Embed" ProgID="Word.OpenDocumentText.12" ShapeID="_x0000_i1041" DrawAspect="Content" ObjectID="_1637003413" r:id="rId45"/>
         </w:object>
       </w:r>
     </w:p>
@@ -9454,8 +9468,8 @@
         <w:t>.java</w:t>
       </w:r>
     </w:p>
-    <w:bookmarkStart w:id="33" w:name="_MON_1635023345"/>
-    <w:bookmarkEnd w:id="33"/>
+    <w:bookmarkStart w:id="34" w:name="_MON_1635023345"/>
+    <w:bookmarkEnd w:id="34"/>
     <w:p>
       <w:pPr>
         <w:rPr>
@@ -9474,7 +9488,7 @@
             <w10:borderbottom type="dot" width="8"/>
             <w10:borderright type="dot" width="8"/>
           </v:shape>
-          <o:OLEObject Type="Embed" ProgID="Word.OpenDocumentText.12" ShapeID="_x0000_i1042" DrawAspect="Content" ObjectID="_1637002685" r:id="rId47"/>
+          <o:OLEObject Type="Embed" ProgID="Word.OpenDocumentText.12" ShapeID="_x0000_i1042" DrawAspect="Content" ObjectID="_1637003414" r:id="rId47"/>
         </w:object>
       </w:r>
     </w:p>
@@ -9532,8 +9546,8 @@
         <w:t>.java</w:t>
       </w:r>
     </w:p>
-    <w:bookmarkStart w:id="34" w:name="_MON_1635023442"/>
-    <w:bookmarkEnd w:id="34"/>
+    <w:bookmarkStart w:id="35" w:name="_MON_1635023442"/>
+    <w:bookmarkEnd w:id="35"/>
     <w:p>
       <w:pPr>
         <w:rPr>
@@ -9552,7 +9566,7 @@
             <w10:borderbottom type="dot" width="8"/>
             <w10:borderright type="dot" width="8"/>
           </v:shape>
-          <o:OLEObject Type="Embed" ProgID="Word.OpenDocumentText.12" ShapeID="_x0000_i1043" DrawAspect="Content" ObjectID="_1637002686" r:id="rId49"/>
+          <o:OLEObject Type="Embed" ProgID="Word.OpenDocumentText.12" ShapeID="_x0000_i1043" DrawAspect="Content" ObjectID="_1637003415" r:id="rId49"/>
         </w:object>
       </w:r>
     </w:p>
@@ -9588,8 +9602,8 @@
         <w:t>.java</w:t>
       </w:r>
     </w:p>
-    <w:bookmarkStart w:id="35" w:name="_MON_1635023536"/>
-    <w:bookmarkEnd w:id="35"/>
+    <w:bookmarkStart w:id="36" w:name="_MON_1635023536"/>
+    <w:bookmarkEnd w:id="36"/>
     <w:p>
       <w:pPr>
         <w:rPr>
@@ -9608,7 +9622,7 @@
             <w10:borderbottom type="dot" width="8"/>
             <w10:borderright type="dot" width="8"/>
           </v:shape>
-          <o:OLEObject Type="Embed" ProgID="Word.OpenDocumentText.12" ShapeID="_x0000_i1044" DrawAspect="Content" ObjectID="_1637002687" r:id="rId51"/>
+          <o:OLEObject Type="Embed" ProgID="Word.OpenDocumentText.12" ShapeID="_x0000_i1044" DrawAspect="Content" ObjectID="_1637003416" r:id="rId51"/>
         </w:object>
       </w:r>
     </w:p>
@@ -9627,11 +9641,11 @@
       <w:pPr>
         <w:pStyle w:val="Sommario2"/>
       </w:pPr>
-      <w:bookmarkStart w:id="36" w:name="_Toc26389063"/>
+      <w:bookmarkStart w:id="37" w:name="_Toc26389063"/>
       <w:r>
         <w:t>Entities Relationships Implementation</w:t>
       </w:r>
-      <w:bookmarkEnd w:id="36"/>
+      <w:bookmarkEnd w:id="37"/>
     </w:p>
     <w:p>
       <w:pPr>
@@ -11758,12 +11772,12 @@
       <w:pPr>
         <w:pStyle w:val="Sommario2"/>
       </w:pPr>
-      <w:bookmarkStart w:id="37" w:name="_Toc26389064"/>
+      <w:bookmarkStart w:id="38" w:name="_Toc26389064"/>
       <w:r>
         <w:lastRenderedPageBreak/>
         <w:t>Persistence Entities Implementation (final)</w:t>
       </w:r>
-      <w:bookmarkEnd w:id="37"/>
+      <w:bookmarkEnd w:id="38"/>
     </w:p>
     <w:p>
       <w:pPr>
@@ -11871,11 +11885,11 @@
       <w:pPr>
         <w:pStyle w:val="Sommario2"/>
       </w:pPr>
-      <w:bookmarkStart w:id="38" w:name="_Toc26389065"/>
+      <w:bookmarkStart w:id="39" w:name="_Toc26389065"/>
       <w:r>
         <w:t>persistence.xml</w:t>
       </w:r>
-      <w:bookmarkEnd w:id="38"/>
+      <w:bookmarkEnd w:id="39"/>
     </w:p>
     <w:p>
       <w:pPr>
@@ -11911,8 +11925,8 @@
         <w:t>configuration file for the JPA used in our application:</w:t>
       </w:r>
     </w:p>
-    <w:bookmarkStart w:id="39" w:name="_MON_1635414417"/>
-    <w:bookmarkEnd w:id="39"/>
+    <w:bookmarkStart w:id="40" w:name="_MON_1635414417"/>
+    <w:bookmarkEnd w:id="40"/>
     <w:p>
       <w:pPr>
         <w:rPr>
@@ -11931,7 +11945,7 @@
             <w10:borderbottom type="dot" width="8"/>
             <w10:borderright type="dot" width="8"/>
           </v:shape>
-          <o:OLEObject Type="Embed" ProgID="Word.OpenDocumentText.12" ShapeID="_x0000_i1045" DrawAspect="Content" ObjectID="_1637002688" r:id="rId60"/>
+          <o:OLEObject Type="Embed" ProgID="Word.OpenDocumentText.12" ShapeID="_x0000_i1045" DrawAspect="Content" ObjectID="_1637003417" r:id="rId60"/>
         </w:object>
       </w:r>
     </w:p>
@@ -11939,12 +11953,12 @@
       <w:pPr>
         <w:pStyle w:val="Sommario2"/>
       </w:pPr>
-      <w:bookmarkStart w:id="40" w:name="_Toc26389066"/>
+      <w:bookmarkStart w:id="41" w:name="_Toc26389066"/>
       <w:r>
         <w:lastRenderedPageBreak/>
         <w:t>JPA-generated Database</w:t>
       </w:r>
-      <w:bookmarkEnd w:id="40"/>
+      <w:bookmarkEnd w:id="41"/>
     </w:p>
     <w:p>
       <w:pPr>
@@ -12051,7 +12065,7 @@
       <w:pPr>
         <w:pStyle w:val="Sommario10"/>
       </w:pPr>
-      <w:bookmarkStart w:id="41" w:name="_Toc26389067"/>
+      <w:bookmarkStart w:id="42" w:name="_Toc26389067"/>
       <w:r>
         <w:lastRenderedPageBreak/>
         <w:t xml:space="preserve">Key-Value Database </w:t>
@@ -12059,17 +12073,17 @@
       <w:r>
         <w:t>Adoption Study</w:t>
       </w:r>
-      <w:bookmarkEnd w:id="41"/>
+      <w:bookmarkEnd w:id="42"/>
     </w:p>
     <w:p>
       <w:pPr>
         <w:pStyle w:val="Sommario2"/>
       </w:pPr>
-      <w:bookmarkStart w:id="42" w:name="_Toc26389068"/>
+      <w:bookmarkStart w:id="43" w:name="_Toc26389068"/>
       <w:r>
         <w:t>Key-Value Database Feasibility Study</w:t>
       </w:r>
-      <w:bookmarkEnd w:id="42"/>
+      <w:bookmarkEnd w:id="43"/>
     </w:p>
     <w:p>
       <w:pPr>
@@ -12434,12 +12448,12 @@
       <w:pPr>
         <w:pStyle w:val="Sommario2"/>
       </w:pPr>
-      <w:bookmarkStart w:id="43" w:name="_Toc26389069"/>
+      <w:bookmarkStart w:id="44" w:name="_Toc26389069"/>
       <w:r>
         <w:lastRenderedPageBreak/>
         <w:t>Key-Value Database Design</w:t>
       </w:r>
-      <w:bookmarkEnd w:id="43"/>
+      <w:bookmarkEnd w:id="44"/>
     </w:p>
     <w:p>
       <w:pPr>
@@ -13482,8 +13496,6 @@
           <w:lang w:val="en-GB"/>
         </w:rPr>
       </w:pPr>
-      <w:bookmarkStart w:id="44" w:name="_GoBack"/>
-      <w:bookmarkEnd w:id="44"/>
       <w:r>
         <w:rPr>
           <w:lang w:val="en-GB"/>
@@ -20166,7 +20178,7 @@
 </file>
 
 <file path=customXml/itemProps1.xml><?xml version="1.0" encoding="utf-8"?>
-<ds:datastoreItem xmlns:ds="http://schemas.openxmlformats.org/officeDocument/2006/customXml" ds:itemID="{ECF60FB6-A1A6-4A1B-9865-75C84BA2A259}">
+<ds:datastoreItem xmlns:ds="http://schemas.openxmlformats.org/officeDocument/2006/customXml" ds:itemID="{74773CE3-8403-4C2D-A38D-F1AF4D376D70}">
   <ds:schemaRefs>
     <ds:schemaRef ds:uri="http://schemas.openxmlformats.org/officeDocument/2006/bibliography"/>
   </ds:schemaRefs>

</xml_diff>